<commit_message>
some prelims, some bayes, some DNR stuff, some classwork
</commit_message>
<xml_diff>
--- a/Prelims/Dinsmore/Dinsmore Prelims/Simonson_Prelims_2020_Dinsmore3.docx
+++ b/Prelims/Dinsmore/Dinsmore Prelims/Simonson_Prelims_2020_Dinsmore3.docx
@@ -61,7 +61,14 @@
           <w:b/>
           <w:bCs/>
         </w:rPr>
-        <w:t>March 27, 2020</w:t>
+        <w:t>April 9</w:t>
+      </w:r>
+      <w:r>
+        <w:rPr>
+          <w:b/>
+          <w:bCs/>
+        </w:rPr>
+        <w:t>, 2020</w:t>
       </w:r>
     </w:p>
     <w:p>
@@ -137,6 +144,9 @@
         <w:tc>
           <w:tcPr>
             <w:tcW w:w="1870" w:type="dxa"/>
+            <w:tcBorders>
+              <w:bottom w:val="single" w:sz="18" w:space="0" w:color="auto"/>
+            </w:tcBorders>
           </w:tcPr>
           <w:p>
             <w:pPr>
@@ -150,6 +160,9 @@
         <w:tc>
           <w:tcPr>
             <w:tcW w:w="1870" w:type="dxa"/>
+            <w:tcBorders>
+              <w:bottom w:val="single" w:sz="18" w:space="0" w:color="auto"/>
+            </w:tcBorders>
           </w:tcPr>
           <w:p>
             <w:pPr>
@@ -191,6 +204,9 @@
         <w:tc>
           <w:tcPr>
             <w:tcW w:w="1870" w:type="dxa"/>
+            <w:tcBorders>
+              <w:right w:val="single" w:sz="18" w:space="0" w:color="auto"/>
+            </w:tcBorders>
           </w:tcPr>
           <w:p>
             <w:pPr>
@@ -204,12 +220,26 @@
         <w:tc>
           <w:tcPr>
             <w:tcW w:w="1870" w:type="dxa"/>
-          </w:tcPr>
-          <w:p>
-            <w:pPr>
-              <w:pStyle w:val="NoSpacing"/>
-            </w:pPr>
-            <w:r>
+            <w:tcBorders>
+              <w:top w:val="single" w:sz="18" w:space="0" w:color="auto"/>
+              <w:left w:val="single" w:sz="18" w:space="0" w:color="auto"/>
+              <w:bottom w:val="single" w:sz="18" w:space="0" w:color="auto"/>
+              <w:right w:val="single" w:sz="18" w:space="0" w:color="auto"/>
+            </w:tcBorders>
+          </w:tcPr>
+          <w:p>
+            <w:pPr>
+              <w:pStyle w:val="NoSpacing"/>
+              <w:rPr>
+                <w:b/>
+                <w:bCs/>
+              </w:rPr>
+            </w:pPr>
+            <w:r>
+              <w:rPr>
+                <w:b/>
+                <w:bCs/>
+              </w:rPr>
               <w:t>110</w:t>
             </w:r>
           </w:p>
@@ -217,12 +247,26 @@
         <w:tc>
           <w:tcPr>
             <w:tcW w:w="1870" w:type="dxa"/>
-          </w:tcPr>
-          <w:p>
-            <w:pPr>
-              <w:pStyle w:val="NoSpacing"/>
-            </w:pPr>
-            <w:r>
+            <w:tcBorders>
+              <w:top w:val="single" w:sz="18" w:space="0" w:color="auto"/>
+              <w:left w:val="single" w:sz="18" w:space="0" w:color="auto"/>
+              <w:bottom w:val="single" w:sz="18" w:space="0" w:color="auto"/>
+              <w:right w:val="single" w:sz="18" w:space="0" w:color="auto"/>
+            </w:tcBorders>
+          </w:tcPr>
+          <w:p>
+            <w:pPr>
+              <w:pStyle w:val="NoSpacing"/>
+              <w:rPr>
+                <w:b/>
+                <w:bCs/>
+              </w:rPr>
+            </w:pPr>
+            <w:r>
+              <w:rPr>
+                <w:b/>
+                <w:bCs/>
+              </w:rPr>
               <w:t>45</w:t>
             </w:r>
           </w:p>
@@ -230,6 +274,9 @@
         <w:tc>
           <w:tcPr>
             <w:tcW w:w="1870" w:type="dxa"/>
+            <w:tcBorders>
+              <w:left w:val="single" w:sz="18" w:space="0" w:color="auto"/>
+            </w:tcBorders>
           </w:tcPr>
           <w:p>
             <w:pPr>
@@ -258,6 +305,9 @@
         <w:tc>
           <w:tcPr>
             <w:tcW w:w="1870" w:type="dxa"/>
+            <w:tcBorders>
+              <w:right w:val="single" w:sz="18" w:space="0" w:color="auto"/>
+            </w:tcBorders>
           </w:tcPr>
           <w:p>
             <w:pPr>
@@ -271,12 +321,26 @@
         <w:tc>
           <w:tcPr>
             <w:tcW w:w="1870" w:type="dxa"/>
-          </w:tcPr>
-          <w:p>
-            <w:pPr>
-              <w:pStyle w:val="NoSpacing"/>
-            </w:pPr>
-            <w:r>
+            <w:tcBorders>
+              <w:top w:val="single" w:sz="18" w:space="0" w:color="auto"/>
+              <w:left w:val="single" w:sz="18" w:space="0" w:color="auto"/>
+              <w:bottom w:val="single" w:sz="18" w:space="0" w:color="auto"/>
+              <w:right w:val="single" w:sz="18" w:space="0" w:color="auto"/>
+            </w:tcBorders>
+          </w:tcPr>
+          <w:p>
+            <w:pPr>
+              <w:pStyle w:val="NoSpacing"/>
+              <w:rPr>
+                <w:b/>
+                <w:bCs/>
+              </w:rPr>
+            </w:pPr>
+            <w:r>
+              <w:rPr>
+                <w:b/>
+                <w:bCs/>
+              </w:rPr>
               <w:t>92</w:t>
             </w:r>
           </w:p>
@@ -284,12 +348,26 @@
         <w:tc>
           <w:tcPr>
             <w:tcW w:w="1870" w:type="dxa"/>
-          </w:tcPr>
-          <w:p>
-            <w:pPr>
-              <w:pStyle w:val="NoSpacing"/>
-            </w:pPr>
-            <w:r>
+            <w:tcBorders>
+              <w:top w:val="single" w:sz="18" w:space="0" w:color="auto"/>
+              <w:left w:val="single" w:sz="18" w:space="0" w:color="auto"/>
+              <w:bottom w:val="single" w:sz="18" w:space="0" w:color="auto"/>
+              <w:right w:val="single" w:sz="18" w:space="0" w:color="auto"/>
+            </w:tcBorders>
+          </w:tcPr>
+          <w:p>
+            <w:pPr>
+              <w:pStyle w:val="NoSpacing"/>
+              <w:rPr>
+                <w:b/>
+                <w:bCs/>
+              </w:rPr>
+            </w:pPr>
+            <w:r>
+              <w:rPr>
+                <w:b/>
+                <w:bCs/>
+              </w:rPr>
               <w:t>63</w:t>
             </w:r>
           </w:p>
@@ -297,6 +375,9 @@
         <w:tc>
           <w:tcPr>
             <w:tcW w:w="1870" w:type="dxa"/>
+            <w:tcBorders>
+              <w:left w:val="single" w:sz="18" w:space="0" w:color="auto"/>
+            </w:tcBorders>
           </w:tcPr>
           <w:p>
             <w:pPr>
@@ -338,6 +419,9 @@
         <w:tc>
           <w:tcPr>
             <w:tcW w:w="1870" w:type="dxa"/>
+            <w:tcBorders>
+              <w:top w:val="single" w:sz="18" w:space="0" w:color="auto"/>
+            </w:tcBorders>
           </w:tcPr>
           <w:p>
             <w:pPr>
@@ -351,6 +435,9 @@
         <w:tc>
           <w:tcPr>
             <w:tcW w:w="1870" w:type="dxa"/>
+            <w:tcBorders>
+              <w:top w:val="single" w:sz="18" w:space="0" w:color="auto"/>
+            </w:tcBorders>
           </w:tcPr>
           <w:p>
             <w:pPr>
@@ -417,17 +504,21 @@
     <w:p>
       <w:pPr>
         <w:pStyle w:val="NoSpacing"/>
+        <w:rPr>
+          <w:b/>
+          <w:bCs/>
+        </w:rPr>
       </w:pPr>
     </w:p>
     <w:tbl>
       <w:tblPr>
         <w:tblStyle w:val="TableGrid"/>
+        <w:tblpPr w:leftFromText="180" w:rightFromText="180" w:vertAnchor="text" w:horzAnchor="margin" w:tblpY="37"/>
         <w:tblW w:w="0" w:type="auto"/>
-        <w:jc w:val="center"/>
         <w:tblLook w:val="04A0" w:firstRow="1" w:lastRow="0" w:firstColumn="1" w:lastColumn="0" w:noHBand="0" w:noVBand="1"/>
       </w:tblPr>
       <w:tblGrid>
-        <w:gridCol w:w="941"/>
+        <w:gridCol w:w="1665"/>
         <w:gridCol w:w="941"/>
         <w:gridCol w:w="941"/>
         <w:gridCol w:w="941"/>
@@ -435,16 +526,39 @@
       <w:tr>
         <w:trPr>
           <w:trHeight w:val="265"/>
-          <w:jc w:val="center"/>
         </w:trPr>
         <w:tc>
           <w:tcPr>
+            <w:tcW w:w="1665" w:type="dxa"/>
+          </w:tcPr>
+          <w:p>
+            <w:pPr>
+              <w:pStyle w:val="NoSpacing"/>
+              <w:rPr>
+                <w:b/>
+                <w:bCs/>
+              </w:rPr>
+            </w:pPr>
+            <w:r>
+              <w:rPr>
+                <w:b/>
+                <w:bCs/>
+              </w:rPr>
+              <w:t>TABLE 1</w:t>
+            </w:r>
+          </w:p>
+        </w:tc>
+        <w:tc>
+          <w:tcPr>
             <w:tcW w:w="941" w:type="dxa"/>
           </w:tcPr>
           <w:p>
             <w:pPr>
               <w:pStyle w:val="NoSpacing"/>
             </w:pPr>
+            <w:r>
+              <w:t>B</w:t>
+            </w:r>
           </w:p>
         </w:tc>
         <w:tc>
@@ -456,7 +570,7 @@
               <w:pStyle w:val="NoSpacing"/>
             </w:pPr>
             <w:r>
-              <w:t>B</w:t>
+              <w:t>NB</w:t>
             </w:r>
           </w:p>
         </w:tc>
@@ -469,20 +583,7 @@
               <w:pStyle w:val="NoSpacing"/>
             </w:pPr>
             <w:r>
-              <w:t>NB</w:t>
-            </w:r>
-          </w:p>
-        </w:tc>
-        <w:tc>
-          <w:tcPr>
-            <w:tcW w:w="941" w:type="dxa"/>
-          </w:tcPr>
-          <w:p>
-            <w:pPr>
-              <w:pStyle w:val="NoSpacing"/>
-            </w:pPr>
-            <w:r>
-              <w:t>Total</w:t>
+              <w:t>%B</w:t>
             </w:r>
           </w:p>
         </w:tc>
@@ -490,10 +591,22 @@
       <w:tr>
         <w:trPr>
           <w:trHeight w:val="265"/>
-          <w:jc w:val="center"/>
         </w:trPr>
         <w:tc>
           <w:tcPr>
+            <w:tcW w:w="1665" w:type="dxa"/>
+          </w:tcPr>
+          <w:p>
+            <w:pPr>
+              <w:pStyle w:val="NoSpacing"/>
+            </w:pPr>
+            <w:r>
+              <w:t>First</w:t>
+            </w:r>
+          </w:p>
+        </w:tc>
+        <w:tc>
+          <w:tcPr>
             <w:tcW w:w="941" w:type="dxa"/>
           </w:tcPr>
           <w:p>
@@ -501,7 +614,7 @@
               <w:pStyle w:val="NoSpacing"/>
             </w:pPr>
             <w:r>
-              <w:t>First</w:t>
+              <w:t>108</w:t>
             </w:r>
           </w:p>
         </w:tc>
@@ -514,7 +627,7 @@
               <w:pStyle w:val="NoSpacing"/>
             </w:pPr>
             <w:r>
-              <w:t>55</w:t>
+              <w:t>43</w:t>
             </w:r>
           </w:p>
         </w:tc>
@@ -527,20 +640,7 @@
               <w:pStyle w:val="NoSpacing"/>
             </w:pPr>
             <w:r>
-              <w:t>100</w:t>
-            </w:r>
-          </w:p>
-        </w:tc>
-        <w:tc>
-          <w:tcPr>
-            <w:tcW w:w="941" w:type="dxa"/>
-          </w:tcPr>
-          <w:p>
-            <w:pPr>
-              <w:pStyle w:val="NoSpacing"/>
-            </w:pPr>
-            <w:r>
-              <w:t>155</w:t>
+              <w:t>72%</w:t>
             </w:r>
           </w:p>
         </w:tc>
@@ -548,10 +648,22 @@
       <w:tr>
         <w:trPr>
           <w:trHeight w:val="265"/>
-          <w:jc w:val="center"/>
         </w:trPr>
         <w:tc>
           <w:tcPr>
+            <w:tcW w:w="1665" w:type="dxa"/>
+          </w:tcPr>
+          <w:p>
+            <w:pPr>
+              <w:pStyle w:val="NoSpacing"/>
+            </w:pPr>
+            <w:r>
+              <w:t>Exp</w:t>
+            </w:r>
+          </w:p>
+        </w:tc>
+        <w:tc>
+          <w:tcPr>
             <w:tcW w:w="941" w:type="dxa"/>
           </w:tcPr>
           <w:p>
@@ -559,7 +671,7 @@
               <w:pStyle w:val="NoSpacing"/>
             </w:pPr>
             <w:r>
-              <w:t xml:space="preserve"> Exp</w:t>
+              <w:t>12</w:t>
             </w:r>
           </w:p>
         </w:tc>
@@ -572,7 +684,7 @@
               <w:pStyle w:val="NoSpacing"/>
             </w:pPr>
             <w:r>
-              <w:t>147</w:t>
+              <w:t>3</w:t>
             </w:r>
           </w:p>
         </w:tc>
@@ -585,139 +697,21 @@
               <w:pStyle w:val="NoSpacing"/>
             </w:pPr>
             <w:r>
-              <w:t>8</w:t>
-            </w:r>
-          </w:p>
-        </w:tc>
-        <w:tc>
-          <w:tcPr>
-            <w:tcW w:w="941" w:type="dxa"/>
-          </w:tcPr>
-          <w:p>
-            <w:pPr>
-              <w:pStyle w:val="NoSpacing"/>
-            </w:pPr>
-            <w:r>
-              <w:t>155</w:t>
-            </w:r>
-          </w:p>
-        </w:tc>
-      </w:tr>
-      <w:tr>
-        <w:trPr>
-          <w:trHeight w:val="265"/>
-          <w:jc w:val="center"/>
-        </w:trPr>
-        <w:tc>
-          <w:tcPr>
-            <w:tcW w:w="941" w:type="dxa"/>
-          </w:tcPr>
-          <w:p>
-            <w:pPr>
-              <w:pStyle w:val="NoSpacing"/>
-            </w:pPr>
-            <w:r>
-              <w:t>Total</w:t>
-            </w:r>
-          </w:p>
-        </w:tc>
-        <w:tc>
-          <w:tcPr>
-            <w:tcW w:w="941" w:type="dxa"/>
-          </w:tcPr>
-          <w:p>
-            <w:pPr>
-              <w:pStyle w:val="NoSpacing"/>
-            </w:pPr>
-            <w:r>
-              <w:t>202</w:t>
-            </w:r>
-          </w:p>
-        </w:tc>
-        <w:tc>
-          <w:tcPr>
-            <w:tcW w:w="941" w:type="dxa"/>
-          </w:tcPr>
-          <w:p>
-            <w:pPr>
-              <w:pStyle w:val="NoSpacing"/>
-            </w:pPr>
-            <w:r>
-              <w:t>108</w:t>
-            </w:r>
-          </w:p>
-        </w:tc>
-        <w:tc>
-          <w:tcPr>
-            <w:tcW w:w="941" w:type="dxa"/>
-          </w:tcPr>
-          <w:p>
-            <w:pPr>
-              <w:pStyle w:val="NoSpacing"/>
-            </w:pPr>
-            <w:r>
-              <w:t>310</w:t>
+              <w:t>80%</w:t>
             </w:r>
           </w:p>
         </w:tc>
       </w:tr>
     </w:tbl>
-    <w:p>
-      <w:pPr>
-        <w:pStyle w:val="NoSpacing"/>
-        <w:spacing w:line="480" w:lineRule="auto"/>
-      </w:pPr>
-      <w:r>
-        <w:t xml:space="preserve">In this first example, about </w:t>
-      </w:r>
-      <w:r>
-        <w:t>35%</w:t>
-      </w:r>
-      <w:r>
-        <w:t xml:space="preserve"> o</w:t>
-      </w:r>
-      <w:r>
-        <w:t>f</w:t>
-      </w:r>
-      <w:r>
-        <w:t xml:space="preserve"> the 1</w:t>
-      </w:r>
-      <w:r>
-        <w:rPr>
-          <w:vertAlign w:val="superscript"/>
-        </w:rPr>
-        <w:t>st</w:t>
-      </w:r>
-      <w:r>
-        <w:t xml:space="preserve"> group are breeding, and 90% of the experienced </w:t>
-      </w:r>
-      <w:r>
-        <w:t xml:space="preserve">group </w:t>
-      </w:r>
-      <w:r>
-        <w:t>are breeding, however, without partitioning the data into groups one would claim 65% of the population is without additional insight into which</w:t>
-      </w:r>
-      <w:r>
-        <w:t xml:space="preserve"> individuals</w:t>
-      </w:r>
-      <w:r>
-        <w:t xml:space="preserve"> are breeding.</w:t>
-      </w:r>
-    </w:p>
-    <w:p>
-      <w:pPr>
-        <w:pStyle w:val="NoSpacing"/>
-      </w:pPr>
-    </w:p>
     <w:tbl>
       <w:tblPr>
         <w:tblStyle w:val="TableGrid"/>
+        <w:tblpPr w:leftFromText="180" w:rightFromText="180" w:vertAnchor="text" w:horzAnchor="margin" w:tblpXSpec="right" w:tblpY="61"/>
         <w:tblW w:w="0" w:type="auto"/>
-        <w:jc w:val="center"/>
         <w:tblLook w:val="04A0" w:firstRow="1" w:lastRow="0" w:firstColumn="1" w:lastColumn="0" w:noHBand="0" w:noVBand="1"/>
       </w:tblPr>
       <w:tblGrid>
-        <w:gridCol w:w="953"/>
+        <w:gridCol w:w="1485"/>
         <w:gridCol w:w="953"/>
         <w:gridCol w:w="953"/>
         <w:gridCol w:w="953"/>
@@ -725,16 +719,39 @@
       <w:tr>
         <w:trPr>
           <w:trHeight w:val="265"/>
-          <w:jc w:val="center"/>
         </w:trPr>
         <w:tc>
           <w:tcPr>
+            <w:tcW w:w="1485" w:type="dxa"/>
+          </w:tcPr>
+          <w:p>
+            <w:pPr>
+              <w:pStyle w:val="NoSpacing"/>
+              <w:rPr>
+                <w:b/>
+                <w:bCs/>
+              </w:rPr>
+            </w:pPr>
+            <w:r>
+              <w:rPr>
+                <w:b/>
+                <w:bCs/>
+              </w:rPr>
+              <w:t>TABLE 2</w:t>
+            </w:r>
+          </w:p>
+        </w:tc>
+        <w:tc>
+          <w:tcPr>
             <w:tcW w:w="953" w:type="dxa"/>
           </w:tcPr>
           <w:p>
             <w:pPr>
               <w:pStyle w:val="NoSpacing"/>
             </w:pPr>
+            <w:r>
+              <w:t>B</w:t>
+            </w:r>
           </w:p>
         </w:tc>
         <w:tc>
@@ -746,7 +763,7 @@
               <w:pStyle w:val="NoSpacing"/>
             </w:pPr>
             <w:r>
-              <w:t>B</w:t>
+              <w:t>NB</w:t>
             </w:r>
           </w:p>
         </w:tc>
@@ -759,20 +776,7 @@
               <w:pStyle w:val="NoSpacing"/>
             </w:pPr>
             <w:r>
-              <w:t>NB</w:t>
-            </w:r>
-          </w:p>
-        </w:tc>
-        <w:tc>
-          <w:tcPr>
-            <w:tcW w:w="953" w:type="dxa"/>
-          </w:tcPr>
-          <w:p>
-            <w:pPr>
-              <w:pStyle w:val="NoSpacing"/>
-            </w:pPr>
-            <w:r>
-              <w:t>Total</w:t>
+              <w:t>%B</w:t>
             </w:r>
           </w:p>
         </w:tc>
@@ -780,10 +784,22 @@
       <w:tr>
         <w:trPr>
           <w:trHeight w:val="265"/>
-          <w:jc w:val="center"/>
         </w:trPr>
         <w:tc>
           <w:tcPr>
+            <w:tcW w:w="1485" w:type="dxa"/>
+          </w:tcPr>
+          <w:p>
+            <w:pPr>
+              <w:pStyle w:val="NoSpacing"/>
+            </w:pPr>
+            <w:r>
+              <w:t>First</w:t>
+            </w:r>
+          </w:p>
+        </w:tc>
+        <w:tc>
+          <w:tcPr>
             <w:tcW w:w="953" w:type="dxa"/>
           </w:tcPr>
           <w:p>
@@ -791,7 +807,7 @@
               <w:pStyle w:val="NoSpacing"/>
             </w:pPr>
             <w:r>
-              <w:t>First</w:t>
+              <w:t>2</w:t>
             </w:r>
           </w:p>
         </w:tc>
@@ -804,7 +820,7 @@
               <w:pStyle w:val="NoSpacing"/>
             </w:pPr>
             <w:r>
-              <w:t>125</w:t>
+              <w:t>2</w:t>
             </w:r>
           </w:p>
         </w:tc>
@@ -817,20 +833,7 @@
               <w:pStyle w:val="NoSpacing"/>
             </w:pPr>
             <w:r>
-              <w:t>30</w:t>
-            </w:r>
-          </w:p>
-        </w:tc>
-        <w:tc>
-          <w:tcPr>
-            <w:tcW w:w="953" w:type="dxa"/>
-          </w:tcPr>
-          <w:p>
-            <w:pPr>
-              <w:pStyle w:val="NoSpacing"/>
-            </w:pPr>
-            <w:r>
-              <w:t>155</w:t>
+              <w:t>50%</w:t>
             </w:r>
           </w:p>
         </w:tc>
@@ -838,10 +841,22 @@
       <w:tr>
         <w:trPr>
           <w:trHeight w:val="265"/>
-          <w:jc w:val="center"/>
         </w:trPr>
         <w:tc>
           <w:tcPr>
+            <w:tcW w:w="1485" w:type="dxa"/>
+          </w:tcPr>
+          <w:p>
+            <w:pPr>
+              <w:pStyle w:val="NoSpacing"/>
+            </w:pPr>
+            <w:r>
+              <w:t>Exp</w:t>
+            </w:r>
+          </w:p>
+        </w:tc>
+        <w:tc>
+          <w:tcPr>
             <w:tcW w:w="953" w:type="dxa"/>
           </w:tcPr>
           <w:p>
@@ -849,7 +864,7 @@
               <w:pStyle w:val="NoSpacing"/>
             </w:pPr>
             <w:r>
-              <w:t>Exp</w:t>
+              <w:t>80</w:t>
             </w:r>
           </w:p>
         </w:tc>
@@ -862,7 +877,7 @@
               <w:pStyle w:val="NoSpacing"/>
             </w:pPr>
             <w:r>
-              <w:t>77</w:t>
+              <w:t>60</w:t>
             </w:r>
           </w:p>
         </w:tc>
@@ -875,78 +890,7 @@
               <w:pStyle w:val="NoSpacing"/>
             </w:pPr>
             <w:r>
-              <w:t>78</w:t>
-            </w:r>
-          </w:p>
-        </w:tc>
-        <w:tc>
-          <w:tcPr>
-            <w:tcW w:w="953" w:type="dxa"/>
-          </w:tcPr>
-          <w:p>
-            <w:pPr>
-              <w:pStyle w:val="NoSpacing"/>
-            </w:pPr>
-            <w:r>
-              <w:t>155</w:t>
-            </w:r>
-          </w:p>
-        </w:tc>
-      </w:tr>
-      <w:tr>
-        <w:trPr>
-          <w:trHeight w:val="265"/>
-          <w:jc w:val="center"/>
-        </w:trPr>
-        <w:tc>
-          <w:tcPr>
-            <w:tcW w:w="953" w:type="dxa"/>
-          </w:tcPr>
-          <w:p>
-            <w:pPr>
-              <w:pStyle w:val="NoSpacing"/>
-            </w:pPr>
-            <w:r>
-              <w:t>Total</w:t>
-            </w:r>
-          </w:p>
-        </w:tc>
-        <w:tc>
-          <w:tcPr>
-            <w:tcW w:w="953" w:type="dxa"/>
-          </w:tcPr>
-          <w:p>
-            <w:pPr>
-              <w:pStyle w:val="NoSpacing"/>
-            </w:pPr>
-            <w:r>
-              <w:t>202</w:t>
-            </w:r>
-          </w:p>
-        </w:tc>
-        <w:tc>
-          <w:tcPr>
-            <w:tcW w:w="953" w:type="dxa"/>
-          </w:tcPr>
-          <w:p>
-            <w:pPr>
-              <w:pStyle w:val="NoSpacing"/>
-            </w:pPr>
-            <w:r>
-              <w:t>108</w:t>
-            </w:r>
-          </w:p>
-        </w:tc>
-        <w:tc>
-          <w:tcPr>
-            <w:tcW w:w="953" w:type="dxa"/>
-          </w:tcPr>
-          <w:p>
-            <w:pPr>
-              <w:pStyle w:val="NoSpacing"/>
-            </w:pPr>
-            <w:r>
-              <w:t>310</w:t>
+              <w:t>57%</w:t>
             </w:r>
           </w:p>
         </w:tc>
@@ -958,13 +902,73 @@
         <w:spacing w:line="480" w:lineRule="auto"/>
       </w:pPr>
       <w:r>
-        <w:t xml:space="preserve">In the second example, we have 50% of the fish </w:t>
-      </w:r>
-      <w:r>
-        <w:t xml:space="preserve">that </w:t>
-      </w:r>
-      <w:r>
-        <w:t>are experienced breeders while the other half is first-time breeders; without partitioning the data into groups based on breeding vs. non-breeding one would conclude that both classes contribute equally to fish recruitment. However, the fact is that 80% of the first-time breeders are actively reproducing, while only half of the experienced breeder are.</w:t>
+        <w:t xml:space="preserve"> </w:t>
+      </w:r>
+    </w:p>
+    <w:p>
+      <w:pPr>
+        <w:pStyle w:val="NoSpacing"/>
+        <w:spacing w:line="480" w:lineRule="auto"/>
+      </w:pPr>
+      <w:r>
+        <w:t>The two tables are set up such that they could be two independent samples of the same population, which together sum to the bolded part of the table above.</w:t>
+      </w:r>
+      <w:r>
+        <w:t xml:space="preserve"> </w:t>
+      </w:r>
+      <w:r>
+        <w:t xml:space="preserve">Simpson’s paradox is demonstrated </w:t>
+      </w:r>
+      <w:r>
+        <w:t>here because in the partitioned tables the experienced breeders are observed in the breeding state more often than first time breeders. When the data are aggregated, however, we see that</w:t>
+      </w:r>
+      <w:r>
+        <w:t>, overall,</w:t>
+      </w:r>
+      <w:r>
+        <w:t xml:space="preserve"> the first-time breeders are observed in the breeding state more often.</w:t>
+      </w:r>
+      <w:r>
+        <w:t xml:space="preserve"> In Table 1, we observe that </w:t>
+      </w:r>
+      <w:r>
+        <w:t>72</w:t>
+      </w:r>
+      <w:r>
+        <w:t xml:space="preserve">% of the first-time breeders fall into the breeding status, while </w:t>
+      </w:r>
+      <w:r>
+        <w:t>80</w:t>
+      </w:r>
+      <w:r>
+        <w:t>% of experienced breeders fall into the breeding category</w:t>
+      </w:r>
+      <w:r>
+        <w:t xml:space="preserve">, and </w:t>
+      </w:r>
+      <w:r>
+        <w:t>in</w:t>
+      </w:r>
+      <w:r>
+        <w:t xml:space="preserve"> Table 2,</w:t>
+      </w:r>
+      <w:r>
+        <w:t xml:space="preserve"> </w:t>
+      </w:r>
+      <w:r>
+        <w:t>similarly,</w:t>
+      </w:r>
+      <w:r>
+        <w:t xml:space="preserve"> shows that </w:t>
+      </w:r>
+      <w:r>
+        <w:t>50</w:t>
+      </w:r>
+      <w:r>
+        <w:t>% of first-time breeders are in the breeding stat</w:t>
+      </w:r>
+      <w:r>
+        <w:t>e whereas 57% of the experienced breeders are observed in the breeding state. This appears to be a factor of sample size within the first-time and experienced breeder groups!</w:t>
       </w:r>
     </w:p>
     <w:p>
@@ -1173,12 +1177,7 @@
         <w:t xml:space="preserve"> and explains natural phenomena</w:t>
       </w:r>
       <w:r>
-        <w:t xml:space="preserve">, and Simpson’s Paradox can confound those relationships. However, knowledge about the study organism or system, careful consideration of confounding factors, and adequate replication will reduce or eliminate the effect of Simpson’s Paradox. </w:t>
-      </w:r>
-      <w:bookmarkStart w:id="0" w:name="_GoBack"/>
-      <w:bookmarkEnd w:id="0"/>
-      <w:r>
-        <w:t xml:space="preserve"> </w:t>
+        <w:t xml:space="preserve">, and Simpson’s Paradox can confound those relationships. However, knowledge about the study organism or system, careful consideration of confounding factors, and adequate replication will reduce or eliminate the effect of Simpson’s Paradox.  </w:t>
       </w:r>
     </w:p>
     <w:sectPr>

</xml_diff>